<commit_message>
ipa_docs-v0.1.1: VCS Beschreibung geändert
</commit_message>
<xml_diff>
--- a/Bericht/IPA-Dokumentation_Olgun.docx
+++ b/Bericht/IPA-Dokumentation_Olgun.docx
@@ -19,6 +19,7 @@
           <w:docPartUnique/>
         </w:docPartObj>
       </w:sdtPr>
+      <w:sdtEndPr/>
       <w:sdtContent>
         <w:p>
           <w:pPr>
@@ -6857,6 +6858,7 @@
                 <w14:uncheckedState w14:val="2610" w14:font="MS Gothic"/>
               </w14:checkbox>
             </w:sdtPr>
+            <w:sdtEndPr/>
             <w:sdtContent>
               <w:p>
                 <w:pPr>
@@ -6899,6 +6901,7 @@
                 <w14:uncheckedState w14:val="2610" w14:font="MS Gothic"/>
               </w14:checkbox>
             </w:sdtPr>
+            <w:sdtEndPr/>
             <w:sdtContent>
               <w:p>
                 <w:pPr>
@@ -6941,6 +6944,7 @@
                 <w14:uncheckedState w14:val="2610" w14:font="MS Gothic"/>
               </w14:checkbox>
             </w:sdtPr>
+            <w:sdtEndPr/>
             <w:sdtContent>
               <w:p>
                 <w:pPr>
@@ -7191,22 +7195,20 @@
           <w:p>
             <w:pPr>
               <w:rPr>
-                <w:rFonts w:ascii="Wingdings" w:hAnsi="Wingdings"/>
-                <w:b w:val="0"/>
-                <w:color w:val="92D050"/>
+                <w:b w:val="0"/>
+                <w:color w:val="FF0000"/>
                 <w:sz w:val="28"/>
                 <w:szCs w:val="28"/>
               </w:rPr>
             </w:pPr>
             <w:r>
               <w:rPr>
-                <w:rFonts w:ascii="Wingdings" w:hAnsi="Wingdings"/>
-                <w:b w:val="0"/>
-                <w:color w:val="92D050"/>
+                <w:b w:val="0"/>
+                <w:color w:val="FF0000"/>
                 <w:sz w:val="28"/>
                 <w:szCs w:val="28"/>
               </w:rPr>
-              <w:sym w:font="Wingdings" w:char="F0FC"/>
+              <w:t>~</w:t>
             </w:r>
           </w:p>
         </w:tc>
@@ -7452,8 +7454,28 @@
               <w:rPr>
                 <w:b w:val="0"/>
               </w:rPr>
-              <w:t xml:space="preserve"> für VS2012 eingerichtet, sodass ich ein Versionisierungstool für die Implementationsphase habe. </w:t>
-            </w:r>
+              <w:t xml:space="preserve"> </w:t>
+            </w:r>
+            <w:r>
+              <w:rPr>
+                <w:b w:val="0"/>
+              </w:rPr>
+              <w:t xml:space="preserve">für die Implementationsphase </w:t>
+            </w:r>
+            <w:r>
+              <w:rPr>
+                <w:b w:val="0"/>
+              </w:rPr>
+              <w:t>eingerichtet</w:t>
+            </w:r>
+            <w:r>
+              <w:rPr>
+                <w:b w:val="0"/>
+              </w:rPr>
+              <w:t xml:space="preserve">. </w:t>
+            </w:r>
+            <w:bookmarkStart w:id="25" w:name="_GoBack"/>
+            <w:bookmarkEnd w:id="25"/>
           </w:p>
           <w:p>
             <w:pPr>
@@ -7925,7 +7947,7 @@
       <w:pPr>
         <w:pStyle w:val="berschrift2"/>
       </w:pPr>
-      <w:bookmarkStart w:id="25" w:name="_Toc384214376"/>
+      <w:bookmarkStart w:id="26" w:name="_Toc384214376"/>
       <w:r>
         <w:lastRenderedPageBreak/>
         <w:t xml:space="preserve">Tag 2 – Mittwoch </w:t>
@@ -7936,7 +7958,7 @@
       <w:r>
         <w:t>.04.2014</w:t>
       </w:r>
-      <w:bookmarkEnd w:id="25"/>
+      <w:bookmarkEnd w:id="26"/>
     </w:p>
     <w:tbl>
       <w:tblPr>
@@ -8046,6 +8068,7 @@
                 <w14:uncheckedState w14:val="2610" w14:font="MS Gothic"/>
               </w14:checkbox>
             </w:sdtPr>
+            <w:sdtEndPr/>
             <w:sdtContent>
               <w:p>
                 <w:pPr>
@@ -8088,6 +8111,7 @@
                 <w14:uncheckedState w14:val="2610" w14:font="MS Gothic"/>
               </w14:checkbox>
             </w:sdtPr>
+            <w:sdtEndPr/>
             <w:sdtContent>
               <w:p>
                 <w:pPr>
@@ -8130,6 +8154,7 @@
                 <w14:uncheckedState w14:val="2610" w14:font="MS Gothic"/>
               </w14:checkbox>
             </w:sdtPr>
+            <w:sdtEndPr/>
             <w:sdtContent>
               <w:p>
                 <w:pPr>
@@ -8803,12 +8828,12 @@
       <w:pPr>
         <w:pStyle w:val="berschrift2"/>
       </w:pPr>
-      <w:bookmarkStart w:id="26" w:name="_Toc384214377"/>
+      <w:bookmarkStart w:id="27" w:name="_Toc384214377"/>
       <w:r>
         <w:lastRenderedPageBreak/>
         <w:t>Tag 3 – Donnerstag 03.04.2014</w:t>
       </w:r>
-      <w:bookmarkEnd w:id="26"/>
+      <w:bookmarkEnd w:id="27"/>
     </w:p>
     <w:tbl>
       <w:tblPr>
@@ -8918,6 +8943,7 @@
                 <w14:uncheckedState w14:val="2610" w14:font="MS Gothic"/>
               </w14:checkbox>
             </w:sdtPr>
+            <w:sdtEndPr/>
             <w:sdtContent>
               <w:p>
                 <w:pPr>
@@ -8960,6 +8986,7 @@
                 <w14:uncheckedState w14:val="2610" w14:font="MS Gothic"/>
               </w14:checkbox>
             </w:sdtPr>
+            <w:sdtEndPr/>
             <w:sdtContent>
               <w:p>
                 <w:pPr>
@@ -9002,6 +9029,7 @@
                 <w14:uncheckedState w14:val="2610" w14:font="MS Gothic"/>
               </w14:checkbox>
             </w:sdtPr>
+            <w:sdtEndPr/>
             <w:sdtContent>
               <w:p>
                 <w:pPr>
@@ -9677,12 +9705,12 @@
       <w:pPr>
         <w:pStyle w:val="berschrift2"/>
       </w:pPr>
-      <w:bookmarkStart w:id="27" w:name="_Toc384214378"/>
+      <w:bookmarkStart w:id="28" w:name="_Toc384214378"/>
       <w:r>
         <w:lastRenderedPageBreak/>
         <w:t>Tag 4 – Freitag 04.04.2014</w:t>
       </w:r>
-      <w:bookmarkEnd w:id="27"/>
+      <w:bookmarkEnd w:id="28"/>
     </w:p>
     <w:tbl>
       <w:tblPr>
@@ -9792,6 +9820,7 @@
                 <w14:uncheckedState w14:val="2610" w14:font="MS Gothic"/>
               </w14:checkbox>
             </w:sdtPr>
+            <w:sdtEndPr/>
             <w:sdtContent>
               <w:p>
                 <w:pPr>
@@ -9834,6 +9863,7 @@
                 <w14:uncheckedState w14:val="2610" w14:font="MS Gothic"/>
               </w14:checkbox>
             </w:sdtPr>
+            <w:sdtEndPr/>
             <w:sdtContent>
               <w:p>
                 <w:pPr>
@@ -9876,6 +9906,7 @@
                 <w14:uncheckedState w14:val="2610" w14:font="MS Gothic"/>
               </w14:checkbox>
             </w:sdtPr>
+            <w:sdtEndPr/>
             <w:sdtContent>
               <w:p>
                 <w:pPr>
@@ -10659,12 +10690,12 @@
       <w:pPr>
         <w:pStyle w:val="berschrift2"/>
       </w:pPr>
-      <w:bookmarkStart w:id="28" w:name="_Toc384214379"/>
+      <w:bookmarkStart w:id="29" w:name="_Toc384214379"/>
       <w:r>
         <w:lastRenderedPageBreak/>
         <w:t>Tag 5 – Montag 07.04.2014</w:t>
       </w:r>
-      <w:bookmarkEnd w:id="28"/>
+      <w:bookmarkEnd w:id="29"/>
     </w:p>
     <w:tbl>
       <w:tblPr>
@@ -10774,6 +10805,7 @@
                 <w14:uncheckedState w14:val="2610" w14:font="MS Gothic"/>
               </w14:checkbox>
             </w:sdtPr>
+            <w:sdtEndPr/>
             <w:sdtContent>
               <w:p>
                 <w:pPr>
@@ -10816,6 +10848,7 @@
                 <w14:uncheckedState w14:val="2610" w14:font="MS Gothic"/>
               </w14:checkbox>
             </w:sdtPr>
+            <w:sdtEndPr/>
             <w:sdtContent>
               <w:p>
                 <w:pPr>
@@ -10858,6 +10891,7 @@
                 <w14:uncheckedState w14:val="2610" w14:font="MS Gothic"/>
               </w14:checkbox>
             </w:sdtPr>
+            <w:sdtEndPr/>
             <w:sdtContent>
               <w:p>
                 <w:pPr>
@@ -11641,12 +11675,12 @@
       <w:pPr>
         <w:pStyle w:val="berschrift2"/>
       </w:pPr>
-      <w:bookmarkStart w:id="29" w:name="_Toc384214380"/>
+      <w:bookmarkStart w:id="30" w:name="_Toc384214380"/>
       <w:r>
         <w:lastRenderedPageBreak/>
         <w:t>Tag 6 – Mittwoch 09.04.2014</w:t>
       </w:r>
-      <w:bookmarkEnd w:id="29"/>
+      <w:bookmarkEnd w:id="30"/>
     </w:p>
     <w:tbl>
       <w:tblPr>
@@ -11756,6 +11790,7 @@
                 <w14:uncheckedState w14:val="2610" w14:font="MS Gothic"/>
               </w14:checkbox>
             </w:sdtPr>
+            <w:sdtEndPr/>
             <w:sdtContent>
               <w:p>
                 <w:pPr>
@@ -11798,6 +11833,7 @@
                 <w14:uncheckedState w14:val="2610" w14:font="MS Gothic"/>
               </w14:checkbox>
             </w:sdtPr>
+            <w:sdtEndPr/>
             <w:sdtContent>
               <w:p>
                 <w:pPr>
@@ -11840,6 +11876,7 @@
                 <w14:uncheckedState w14:val="2610" w14:font="MS Gothic"/>
               </w14:checkbox>
             </w:sdtPr>
+            <w:sdtEndPr/>
             <w:sdtContent>
               <w:p>
                 <w:pPr>
@@ -12623,12 +12660,12 @@
       <w:pPr>
         <w:pStyle w:val="berschrift2"/>
       </w:pPr>
-      <w:bookmarkStart w:id="30" w:name="_Toc384214381"/>
+      <w:bookmarkStart w:id="31" w:name="_Toc384214381"/>
       <w:r>
         <w:lastRenderedPageBreak/>
         <w:t>Tag 7 – Donnerstag 10.04.2014</w:t>
       </w:r>
-      <w:bookmarkEnd w:id="30"/>
+      <w:bookmarkEnd w:id="31"/>
     </w:p>
     <w:tbl>
       <w:tblPr>
@@ -12738,6 +12775,7 @@
                 <w14:uncheckedState w14:val="2610" w14:font="MS Gothic"/>
               </w14:checkbox>
             </w:sdtPr>
+            <w:sdtEndPr/>
             <w:sdtContent>
               <w:p>
                 <w:pPr>
@@ -12780,6 +12818,7 @@
                 <w14:uncheckedState w14:val="2610" w14:font="MS Gothic"/>
               </w14:checkbox>
             </w:sdtPr>
+            <w:sdtEndPr/>
             <w:sdtContent>
               <w:p>
                 <w:pPr>
@@ -12822,6 +12861,7 @@
                 <w14:uncheckedState w14:val="2610" w14:font="MS Gothic"/>
               </w14:checkbox>
             </w:sdtPr>
+            <w:sdtEndPr/>
             <w:sdtContent>
               <w:p>
                 <w:pPr>
@@ -13605,12 +13645,12 @@
       <w:pPr>
         <w:pStyle w:val="berschrift2"/>
       </w:pPr>
-      <w:bookmarkStart w:id="31" w:name="_Toc384214382"/>
+      <w:bookmarkStart w:id="32" w:name="_Toc384214382"/>
       <w:r>
         <w:lastRenderedPageBreak/>
         <w:t>Tag 8 – Freitag 11.04.2014</w:t>
       </w:r>
-      <w:bookmarkEnd w:id="31"/>
+      <w:bookmarkEnd w:id="32"/>
     </w:p>
     <w:tbl>
       <w:tblPr>
@@ -13720,6 +13760,7 @@
                 <w14:uncheckedState w14:val="2610" w14:font="MS Gothic"/>
               </w14:checkbox>
             </w:sdtPr>
+            <w:sdtEndPr/>
             <w:sdtContent>
               <w:p>
                 <w:pPr>
@@ -13762,6 +13803,7 @@
                 <w14:uncheckedState w14:val="2610" w14:font="MS Gothic"/>
               </w14:checkbox>
             </w:sdtPr>
+            <w:sdtEndPr/>
             <w:sdtContent>
               <w:p>
                 <w:pPr>
@@ -13804,6 +13846,7 @@
                 <w14:uncheckedState w14:val="2610" w14:font="MS Gothic"/>
               </w14:checkbox>
             </w:sdtPr>
+            <w:sdtEndPr/>
             <w:sdtContent>
               <w:p>
                 <w:pPr>
@@ -14587,12 +14630,12 @@
       <w:pPr>
         <w:pStyle w:val="berschrift2"/>
       </w:pPr>
-      <w:bookmarkStart w:id="32" w:name="_Toc384214383"/>
+      <w:bookmarkStart w:id="33" w:name="_Toc384214383"/>
       <w:r>
         <w:lastRenderedPageBreak/>
         <w:t>Tag 9 – Montag 14.04.2014</w:t>
       </w:r>
-      <w:bookmarkEnd w:id="32"/>
+      <w:bookmarkEnd w:id="33"/>
     </w:p>
     <w:tbl>
       <w:tblPr>
@@ -14702,6 +14745,7 @@
                 <w14:uncheckedState w14:val="2610" w14:font="MS Gothic"/>
               </w14:checkbox>
             </w:sdtPr>
+            <w:sdtEndPr/>
             <w:sdtContent>
               <w:p>
                 <w:pPr>
@@ -14744,6 +14788,7 @@
                 <w14:uncheckedState w14:val="2610" w14:font="MS Gothic"/>
               </w14:checkbox>
             </w:sdtPr>
+            <w:sdtEndPr/>
             <w:sdtContent>
               <w:p>
                 <w:pPr>
@@ -14786,6 +14831,7 @@
                 <w14:uncheckedState w14:val="2610" w14:font="MS Gothic"/>
               </w14:checkbox>
             </w:sdtPr>
+            <w:sdtEndPr/>
             <w:sdtContent>
               <w:p>
                 <w:pPr>
@@ -15569,12 +15615,12 @@
       <w:pPr>
         <w:pStyle w:val="berschrift2"/>
       </w:pPr>
-      <w:bookmarkStart w:id="33" w:name="_Toc384214384"/>
+      <w:bookmarkStart w:id="34" w:name="_Toc384214384"/>
       <w:r>
         <w:lastRenderedPageBreak/>
         <w:t>Tag 10 – Mittwoch 16.04.2014</w:t>
       </w:r>
-      <w:bookmarkEnd w:id="33"/>
+      <w:bookmarkEnd w:id="34"/>
     </w:p>
     <w:tbl>
       <w:tblPr>
@@ -15684,6 +15730,7 @@
                 <w14:uncheckedState w14:val="2610" w14:font="MS Gothic"/>
               </w14:checkbox>
             </w:sdtPr>
+            <w:sdtEndPr/>
             <w:sdtContent>
               <w:p>
                 <w:pPr>
@@ -15726,6 +15773,7 @@
                 <w14:uncheckedState w14:val="2610" w14:font="MS Gothic"/>
               </w14:checkbox>
             </w:sdtPr>
+            <w:sdtEndPr/>
             <w:sdtContent>
               <w:p>
                 <w:pPr>
@@ -15768,6 +15816,7 @@
                 <w14:uncheckedState w14:val="2610" w14:font="MS Gothic"/>
               </w14:checkbox>
             </w:sdtPr>
+            <w:sdtEndPr/>
             <w:sdtContent>
               <w:p>
                 <w:pPr>
@@ -16562,7 +16611,7 @@
           <w:rFonts w:asciiTheme="minorHAnsi" w:hAnsiTheme="minorHAnsi"/>
         </w:rPr>
       </w:pPr>
-      <w:bookmarkStart w:id="34" w:name="_Toc384214385"/>
+      <w:bookmarkStart w:id="35" w:name="_Toc384214385"/>
       <w:r>
         <w:rPr>
           <w:rFonts w:asciiTheme="minorHAnsi" w:hAnsiTheme="minorHAnsi"/>
@@ -16604,7 +16653,7 @@
         </w:rPr>
         <w:t>Projektmethode</w:t>
       </w:r>
-      <w:bookmarkEnd w:id="34"/>
+      <w:bookmarkEnd w:id="35"/>
     </w:p>
     <w:p>
       <w:r>
@@ -16830,11 +16879,11 @@
       <w:pPr>
         <w:pStyle w:val="berschrift3"/>
       </w:pPr>
-      <w:bookmarkStart w:id="35" w:name="_Toc384214386"/>
+      <w:bookmarkStart w:id="36" w:name="_Toc384214386"/>
       <w:r>
         <w:t>Erklärung</w:t>
       </w:r>
-      <w:bookmarkEnd w:id="35"/>
+      <w:bookmarkEnd w:id="36"/>
     </w:p>
     <w:p/>
     <w:p>
@@ -17018,11 +17067,11 @@
       <w:pPr>
         <w:pStyle w:val="berschrift3"/>
       </w:pPr>
-      <w:bookmarkStart w:id="36" w:name="_Toc384214387"/>
+      <w:bookmarkStart w:id="37" w:name="_Toc384214387"/>
       <w:r>
         <w:t>Meine Facharbeit</w:t>
       </w:r>
-      <w:bookmarkEnd w:id="36"/>
+      <w:bookmarkEnd w:id="37"/>
     </w:p>
     <w:p>
       <w:r>
@@ -17241,7 +17290,7 @@
           <w:rFonts w:asciiTheme="minorHAnsi" w:hAnsiTheme="minorHAnsi"/>
         </w:rPr>
       </w:pPr>
-      <w:bookmarkStart w:id="37" w:name="_Toc384214388"/>
+      <w:bookmarkStart w:id="38" w:name="_Toc384214388"/>
       <w:r>
         <w:rPr>
           <w:rFonts w:asciiTheme="minorHAnsi" w:hAnsiTheme="minorHAnsi"/>
@@ -17249,7 +17298,7 @@
         <w:lastRenderedPageBreak/>
         <w:t>Management Summary</w:t>
       </w:r>
-      <w:bookmarkEnd w:id="37"/>
+      <w:bookmarkEnd w:id="38"/>
     </w:p>
     <w:p>
       <w:pPr>
@@ -17285,49 +17334,49 @@
       <w:pPr>
         <w:pStyle w:val="berschrift1"/>
       </w:pPr>
-      <w:bookmarkStart w:id="38" w:name="_Toc384214389"/>
+      <w:bookmarkStart w:id="39" w:name="_Toc384214389"/>
       <w:r>
         <w:lastRenderedPageBreak/>
         <w:t>Recherchen für die Implementation</w:t>
-      </w:r>
-      <w:bookmarkEnd w:id="38"/>
-    </w:p>
-    <w:p>
-      <w:pPr>
-        <w:pStyle w:val="berschrift2"/>
-      </w:pPr>
-      <w:bookmarkStart w:id="39" w:name="_Toc384214390"/>
-      <w:r>
-        <w:t>Versionisierungstools</w:t>
       </w:r>
       <w:bookmarkEnd w:id="39"/>
     </w:p>
     <w:p>
-      <w:r>
-        <w:t>Ich ha</w:t>
-      </w:r>
-      <w:r>
-        <w:t xml:space="preserve">be 2 verschiedene Versionsverwaltungstools genauer betrachtet, </w:t>
-      </w:r>
-      <w:proofErr w:type="spellStart"/>
-      <w:r>
-        <w:t>SubVersion</w:t>
-      </w:r>
-      <w:proofErr w:type="spellEnd"/>
-      <w:r>
-        <w:t xml:space="preserve"> und </w:t>
-      </w:r>
-      <w:proofErr w:type="spellStart"/>
-      <w:r>
-        <w:t>GitHub</w:t>
-      </w:r>
-      <w:proofErr w:type="spellEnd"/>
-      <w:r>
-        <w:t xml:space="preserve">. </w:t>
-      </w:r>
+      <w:pPr>
+        <w:pStyle w:val="berschrift2"/>
+      </w:pPr>
+      <w:bookmarkStart w:id="40" w:name="_Toc384214390"/>
+      <w:r>
+        <w:t>Versionisierungstools</w:t>
+      </w:r>
+      <w:bookmarkEnd w:id="40"/>
     </w:p>
     <w:p>
       <w:r>
+        <w:t>Ich ha</w:t>
+      </w:r>
+      <w:r>
+        <w:t xml:space="preserve">be 2 verschiedene Versionsverwaltungstools genauer betrachtet, </w:t>
+      </w:r>
+      <w:proofErr w:type="spellStart"/>
+      <w:r>
+        <w:t>SubVersion</w:t>
+      </w:r>
+      <w:proofErr w:type="spellEnd"/>
+      <w:r>
+        <w:t xml:space="preserve"> und </w:t>
+      </w:r>
+      <w:proofErr w:type="spellStart"/>
+      <w:r>
+        <w:t>GitHub</w:t>
+      </w:r>
+      <w:proofErr w:type="spellEnd"/>
+      <w:r>
+        <w:t xml:space="preserve">. </w:t>
+      </w:r>
+    </w:p>
+    <w:p>
+      <w:r>
         <w:t xml:space="preserve">Ich habe mich für </w:t>
       </w:r>
       <w:proofErr w:type="spellStart"/>
@@ -17338,8 +17387,6 @@
       <w:r>
         <w:t xml:space="preserve"> entschieden, da dieser für mich verständlicher ist. </w:t>
       </w:r>
-      <w:bookmarkStart w:id="40" w:name="_GoBack"/>
-      <w:bookmarkEnd w:id="40"/>
     </w:p>
     <w:p>
       <w:proofErr w:type="spellStart"/>
@@ -22921,14 +22968,27 @@
     <w:r>
       <w:t xml:space="preserve"> von </w:t>
     </w:r>
-    <w:fldSimple w:instr=" NUMPAGES   \* MERGEFORMAT ">
-      <w:r>
-        <w:rPr>
-          <w:noProof/>
-        </w:rPr>
-        <w:t>37</w:t>
-      </w:r>
-    </w:fldSimple>
+    <w:r>
+      <w:fldChar w:fldCharType="begin"/>
+    </w:r>
+    <w:r>
+      <w:instrText xml:space="preserve"> NUMPAGES   \* MERGEFORMAT </w:instrText>
+    </w:r>
+    <w:r>
+      <w:fldChar w:fldCharType="separate"/>
+    </w:r>
+    <w:r>
+      <w:rPr>
+        <w:noProof/>
+      </w:rPr>
+      <w:t>37</w:t>
+    </w:r>
+    <w:r>
+      <w:rPr>
+        <w:noProof/>
+      </w:rPr>
+      <w:fldChar w:fldCharType="end"/>
+    </w:r>
   </w:p>
 </w:ftr>
 </file>
@@ -22993,14 +23053,27 @@
     <w:r>
       <w:t xml:space="preserve"> von </w:t>
     </w:r>
-    <w:fldSimple w:instr=" NUMPAGES   \* MERGEFORMAT ">
-      <w:r>
-        <w:rPr>
-          <w:noProof/>
-        </w:rPr>
-        <w:t>37</w:t>
-      </w:r>
-    </w:fldSimple>
+    <w:r>
+      <w:fldChar w:fldCharType="begin"/>
+    </w:r>
+    <w:r>
+      <w:instrText xml:space="preserve"> NUMPAGES   \* MERGEFORMAT </w:instrText>
+    </w:r>
+    <w:r>
+      <w:fldChar w:fldCharType="separate"/>
+    </w:r>
+    <w:r>
+      <w:rPr>
+        <w:noProof/>
+      </w:rPr>
+      <w:t>37</w:t>
+    </w:r>
+    <w:r>
+      <w:rPr>
+        <w:noProof/>
+      </w:rPr>
+      <w:fldChar w:fldCharType="end"/>
+    </w:r>
   </w:p>
 </w:ftr>
 </file>
@@ -23071,7 +23144,7 @@
       <w:rPr>
         <w:noProof/>
       </w:rPr>
-      <w:t>17</w:t>
+      <w:t>8</w:t>
     </w:r>
     <w:r>
       <w:fldChar w:fldCharType="end"/>
@@ -23079,14 +23152,27 @@
     <w:r>
       <w:t xml:space="preserve"> von </w:t>
     </w:r>
-    <w:fldSimple w:instr=" NUMPAGES   \* MERGEFORMAT ">
-      <w:r>
-        <w:rPr>
-          <w:noProof/>
-        </w:rPr>
-        <w:t>37</w:t>
-      </w:r>
-    </w:fldSimple>
+    <w:r>
+      <w:fldChar w:fldCharType="begin"/>
+    </w:r>
+    <w:r>
+      <w:instrText xml:space="preserve"> NUMPAGES   \* MERGEFORMAT </w:instrText>
+    </w:r>
+    <w:r>
+      <w:fldChar w:fldCharType="separate"/>
+    </w:r>
+    <w:r>
+      <w:rPr>
+        <w:noProof/>
+      </w:rPr>
+      <w:t>37</w:t>
+    </w:r>
+    <w:r>
+      <w:rPr>
+        <w:noProof/>
+      </w:rPr>
+      <w:fldChar w:fldCharType="end"/>
+    </w:r>
   </w:p>
 </w:ftr>
 </file>
@@ -23165,14 +23251,27 @@
     <w:r>
       <w:t xml:space="preserve"> von </w:t>
     </w:r>
-    <w:fldSimple w:instr=" NUMPAGES   \* MERGEFORMAT ">
-      <w:r>
-        <w:rPr>
-          <w:noProof/>
-        </w:rPr>
-        <w:t>37</w:t>
-      </w:r>
-    </w:fldSimple>
+    <w:r>
+      <w:fldChar w:fldCharType="begin"/>
+    </w:r>
+    <w:r>
+      <w:instrText xml:space="preserve"> NUMPAGES   \* MERGEFORMAT </w:instrText>
+    </w:r>
+    <w:r>
+      <w:fldChar w:fldCharType="separate"/>
+    </w:r>
+    <w:r>
+      <w:rPr>
+        <w:noProof/>
+      </w:rPr>
+      <w:t>20</w:t>
+    </w:r>
+    <w:r>
+      <w:rPr>
+        <w:noProof/>
+      </w:rPr>
+      <w:fldChar w:fldCharType="end"/>
+    </w:r>
   </w:p>
 </w:ftr>
 </file>
@@ -23243,7 +23342,7 @@
       <w:rPr>
         <w:noProof/>
       </w:rPr>
-      <w:t>21</w:t>
+      <w:t>30</w:t>
     </w:r>
     <w:r>
       <w:fldChar w:fldCharType="end"/>
@@ -23251,14 +23350,27 @@
     <w:r>
       <w:t xml:space="preserve"> von </w:t>
     </w:r>
-    <w:fldSimple w:instr=" NUMPAGES   \* MERGEFORMAT ">
-      <w:r>
-        <w:rPr>
-          <w:noProof/>
-        </w:rPr>
-        <w:t>37</w:t>
-      </w:r>
-    </w:fldSimple>
+    <w:r>
+      <w:fldChar w:fldCharType="begin"/>
+    </w:r>
+    <w:r>
+      <w:instrText xml:space="preserve"> NUMPAGES   \* MERGEFORMAT </w:instrText>
+    </w:r>
+    <w:r>
+      <w:fldChar w:fldCharType="separate"/>
+    </w:r>
+    <w:r>
+      <w:rPr>
+        <w:noProof/>
+      </w:rPr>
+      <w:t>31</w:t>
+    </w:r>
+    <w:r>
+      <w:rPr>
+        <w:noProof/>
+      </w:rPr>
+      <w:fldChar w:fldCharType="end"/>
+    </w:r>
   </w:p>
 </w:ftr>
 </file>
@@ -23337,14 +23449,27 @@
     <w:r>
       <w:t xml:space="preserve"> von </w:t>
     </w:r>
-    <w:fldSimple w:instr=" NUMPAGES   \* MERGEFORMAT ">
-      <w:r>
-        <w:rPr>
-          <w:noProof/>
-        </w:rPr>
-        <w:t>37</w:t>
-      </w:r>
-    </w:fldSimple>
+    <w:r>
+      <w:fldChar w:fldCharType="begin"/>
+    </w:r>
+    <w:r>
+      <w:instrText xml:space="preserve"> NUMPAGES   \* MERGEFORMAT </w:instrText>
+    </w:r>
+    <w:r>
+      <w:fldChar w:fldCharType="separate"/>
+    </w:r>
+    <w:r>
+      <w:rPr>
+        <w:noProof/>
+      </w:rPr>
+      <w:t>32</w:t>
+    </w:r>
+    <w:r>
+      <w:rPr>
+        <w:noProof/>
+      </w:rPr>
+      <w:fldChar w:fldCharType="end"/>
+    </w:r>
   </w:p>
 </w:ftr>
 </file>
@@ -23428,14 +23553,27 @@
     <w:r>
       <w:t xml:space="preserve"> von </w:t>
     </w:r>
-    <w:fldSimple w:instr=" NUMPAGES   \* MERGEFORMAT ">
-      <w:r>
-        <w:rPr>
-          <w:noProof/>
-        </w:rPr>
-        <w:t>37</w:t>
-      </w:r>
-    </w:fldSimple>
+    <w:r>
+      <w:fldChar w:fldCharType="begin"/>
+    </w:r>
+    <w:r>
+      <w:instrText xml:space="preserve"> NUMPAGES   \* MERGEFORMAT </w:instrText>
+    </w:r>
+    <w:r>
+      <w:fldChar w:fldCharType="separate"/>
+    </w:r>
+    <w:r>
+      <w:rPr>
+        <w:noProof/>
+      </w:rPr>
+      <w:t>33</w:t>
+    </w:r>
+    <w:r>
+      <w:rPr>
+        <w:noProof/>
+      </w:rPr>
+      <w:fldChar w:fldCharType="end"/>
+    </w:r>
   </w:p>
 </w:ftr>
 </file>
@@ -23514,14 +23652,27 @@
     <w:r>
       <w:t xml:space="preserve"> von </w:t>
     </w:r>
-    <w:fldSimple w:instr=" NUMPAGES   \* MERGEFORMAT ">
-      <w:r>
-        <w:rPr>
-          <w:noProof/>
-        </w:rPr>
-        <w:t>37</w:t>
-      </w:r>
-    </w:fldSimple>
+    <w:r>
+      <w:fldChar w:fldCharType="begin"/>
+    </w:r>
+    <w:r>
+      <w:instrText xml:space="preserve"> NUMPAGES   \* MERGEFORMAT </w:instrText>
+    </w:r>
+    <w:r>
+      <w:fldChar w:fldCharType="separate"/>
+    </w:r>
+    <w:r>
+      <w:rPr>
+        <w:noProof/>
+      </w:rPr>
+      <w:t>37</w:t>
+    </w:r>
+    <w:r>
+      <w:rPr>
+        <w:noProof/>
+      </w:rPr>
+      <w:fldChar w:fldCharType="end"/>
+    </w:r>
   </w:p>
 </w:ftr>
 </file>
@@ -31061,7 +31212,7 @@
 </file>
 
 <file path=customXml/itemProps2.xml><?xml version="1.0" encoding="utf-8"?>
-<ds:datastoreItem xmlns:ds="http://schemas.openxmlformats.org/officeDocument/2006/customXml" ds:itemID="{936DF86F-8082-4A32-B77A-78266CBD4FD5}">
+<ds:datastoreItem xmlns:ds="http://schemas.openxmlformats.org/officeDocument/2006/customXml" ds:itemID="{8413AD57-2929-4191-B71D-9F20BAE8461D}">
   <ds:schemaRefs>
     <ds:schemaRef ds:uri="http://schemas.openxmlformats.org/officeDocument/2006/bibliography"/>
   </ds:schemaRefs>

</xml_diff>